<commit_message>
Created an alternative logo design and name.
</commit_message>
<xml_diff>
--- a/Design/logo.docx
+++ b/Design/logo.docx
@@ -283,7 +283,7 @@
           <w:noProof/>
         </w:rPr>
         <w:drawing>
-          <wp:inline distT="0" distB="0" distL="0" distR="0" wp14:anchorId="020292C4" wp14:editId="37C524EC">
+          <wp:inline distT="0" distB="0" distL="0" distR="0" wp14:anchorId="3AFA870C" wp14:editId="381BA523">
             <wp:extent cx="2628900" cy="1266825"/>
             <wp:effectExtent l="0" t="0" r="0" b="9525"/>
             <wp:docPr id="9" name="Picture 9"/>
@@ -331,8 +331,308 @@
           </wp:inline>
         </w:drawing>
       </w:r>
+    </w:p>
+    <w:p>
+      <w:r>
+        <w:rPr>
+          <w:noProof/>
+        </w:rPr>
+        <w:drawing>
+          <wp:inline distT="0" distB="0" distL="0" distR="0" wp14:anchorId="179B0F07" wp14:editId="329C34D1">
+            <wp:extent cx="2819400" cy="1123950"/>
+            <wp:effectExtent l="0" t="0" r="0" b="0"/>
+            <wp:docPr id="4" name="Picture 4"/>
+            <wp:cNvGraphicFramePr>
+              <a:graphicFrameLocks xmlns:a="http://schemas.openxmlformats.org/drawingml/2006/main" noChangeAspect="1"/>
+            </wp:cNvGraphicFramePr>
+            <a:graphic xmlns:a="http://schemas.openxmlformats.org/drawingml/2006/main">
+              <a:graphicData uri="http://schemas.openxmlformats.org/drawingml/2006/picture">
+                <pic:pic xmlns:pic="http://schemas.openxmlformats.org/drawingml/2006/picture">
+                  <pic:nvPicPr>
+                    <pic:cNvPr id="0" name="Picture 1"/>
+                    <pic:cNvPicPr>
+                      <a:picLocks noChangeAspect="1" noChangeArrowheads="1"/>
+                    </pic:cNvPicPr>
+                  </pic:nvPicPr>
+                  <pic:blipFill>
+                    <a:blip r:embed="rId11">
+                      <a:duotone>
+                        <a:schemeClr val="bg2">
+                          <a:shade val="45000"/>
+                          <a:satMod val="135000"/>
+                        </a:schemeClr>
+                        <a:prstClr val="white"/>
+                      </a:duotone>
+                      <a:extLst>
+                        <a:ext uri="{28A0092B-C50C-407E-A947-70E740481C1C}">
+                          <a14:useLocalDpi xmlns:a14="http://schemas.microsoft.com/office/drawing/2010/main" val="0"/>
+                        </a:ext>
+                      </a:extLst>
+                    </a:blip>
+                    <a:srcRect/>
+                    <a:stretch>
+                      <a:fillRect/>
+                    </a:stretch>
+                  </pic:blipFill>
+                  <pic:spPr bwMode="auto">
+                    <a:xfrm>
+                      <a:off x="0" y="0"/>
+                      <a:ext cx="2819400" cy="1123950"/>
+                    </a:xfrm>
+                    <a:prstGeom prst="rect">
+                      <a:avLst/>
+                    </a:prstGeom>
+                    <a:ln>
+                      <a:noFill/>
+                    </a:ln>
+                    <a:effectLst>
+                      <a:softEdge rad="112500"/>
+                    </a:effectLst>
+                  </pic:spPr>
+                </pic:pic>
+              </a:graphicData>
+            </a:graphic>
+          </wp:inline>
+        </w:drawing>
+      </w:r>
+      <w:r>
+        <w:rPr>
+          <w:noProof/>
+        </w:rPr>
+        <w:drawing>
+          <wp:inline distT="0" distB="0" distL="0" distR="0" wp14:anchorId="2DA31563" wp14:editId="64783A2C">
+            <wp:extent cx="2905125" cy="1238250"/>
+            <wp:effectExtent l="0" t="0" r="9525" b="0"/>
+            <wp:docPr id="8" name="Picture 8"/>
+            <wp:cNvGraphicFramePr>
+              <a:graphicFrameLocks xmlns:a="http://schemas.openxmlformats.org/drawingml/2006/main" noChangeAspect="1"/>
+            </wp:cNvGraphicFramePr>
+            <a:graphic xmlns:a="http://schemas.openxmlformats.org/drawingml/2006/main">
+              <a:graphicData uri="http://schemas.openxmlformats.org/drawingml/2006/picture">
+                <pic:pic xmlns:pic="http://schemas.openxmlformats.org/drawingml/2006/picture">
+                  <pic:nvPicPr>
+                    <pic:cNvPr id="0" name="Picture 3"/>
+                    <pic:cNvPicPr>
+                      <a:picLocks noChangeAspect="1" noChangeArrowheads="1"/>
+                    </pic:cNvPicPr>
+                  </pic:nvPicPr>
+                  <pic:blipFill>
+                    <a:blip r:embed="rId12">
+                      <a:extLst>
+                        <a:ext uri="{28A0092B-C50C-407E-A947-70E740481C1C}">
+                          <a14:useLocalDpi xmlns:a14="http://schemas.microsoft.com/office/drawing/2010/main" val="0"/>
+                        </a:ext>
+                      </a:extLst>
+                    </a:blip>
+                    <a:srcRect/>
+                    <a:stretch>
+                      <a:fillRect/>
+                    </a:stretch>
+                  </pic:blipFill>
+                  <pic:spPr bwMode="auto">
+                    <a:xfrm>
+                      <a:off x="0" y="0"/>
+                      <a:ext cx="2905125" cy="1238250"/>
+                    </a:xfrm>
+                    <a:prstGeom prst="rect">
+                      <a:avLst/>
+                    </a:prstGeom>
+                    <a:noFill/>
+                    <a:ln>
+                      <a:noFill/>
+                    </a:ln>
+                  </pic:spPr>
+                </pic:pic>
+              </a:graphicData>
+            </a:graphic>
+          </wp:inline>
+        </w:drawing>
+      </w:r>
+    </w:p>
+    <w:p>
+      <w:r>
+        <w:rPr>
+          <w:noProof/>
+        </w:rPr>
+        <w:lastRenderedPageBreak/>
+        <w:drawing>
+          <wp:inline distT="0" distB="0" distL="0" distR="0" wp14:anchorId="516253D4" wp14:editId="4436CE3F">
+            <wp:extent cx="3143250" cy="1514475"/>
+            <wp:effectExtent l="0" t="0" r="0" b="0"/>
+            <wp:docPr id="11" name="Picture 11"/>
+            <wp:cNvGraphicFramePr>
+              <a:graphicFrameLocks xmlns:a="http://schemas.openxmlformats.org/drawingml/2006/main" noChangeAspect="1"/>
+            </wp:cNvGraphicFramePr>
+            <a:graphic xmlns:a="http://schemas.openxmlformats.org/drawingml/2006/main">
+              <a:graphicData uri="http://schemas.openxmlformats.org/drawingml/2006/picture">
+                <pic:pic xmlns:pic="http://schemas.openxmlformats.org/drawingml/2006/picture">
+                  <pic:nvPicPr>
+                    <pic:cNvPr id="0" name="Picture 5"/>
+                    <pic:cNvPicPr>
+                      <a:picLocks noChangeAspect="1" noChangeArrowheads="1"/>
+                    </pic:cNvPicPr>
+                  </pic:nvPicPr>
+                  <pic:blipFill>
+                    <a:blip r:embed="rId13">
+                      <a:clrChange>
+                        <a:clrFrom>
+                          <a:srgbClr val="FFFFFF"/>
+                        </a:clrFrom>
+                        <a:clrTo>
+                          <a:srgbClr val="FFFFFF">
+                            <a:alpha val="0"/>
+                          </a:srgbClr>
+                        </a:clrTo>
+                      </a:clrChange>
+                      <a:extLst>
+                        <a:ext uri="{28A0092B-C50C-407E-A947-70E740481C1C}">
+                          <a14:useLocalDpi xmlns:a14="http://schemas.microsoft.com/office/drawing/2010/main" val="0"/>
+                        </a:ext>
+                      </a:extLst>
+                    </a:blip>
+                    <a:srcRect/>
+                    <a:stretch>
+                      <a:fillRect/>
+                    </a:stretch>
+                  </pic:blipFill>
+                  <pic:spPr bwMode="auto">
+                    <a:xfrm>
+                      <a:off x="0" y="0"/>
+                      <a:ext cx="3143250" cy="1514475"/>
+                    </a:xfrm>
+                    <a:prstGeom prst="rect">
+                      <a:avLst/>
+                    </a:prstGeom>
+                    <a:noFill/>
+                    <a:ln>
+                      <a:noFill/>
+                    </a:ln>
+                  </pic:spPr>
+                </pic:pic>
+              </a:graphicData>
+            </a:graphic>
+          </wp:inline>
+        </w:drawing>
+      </w:r>
       <w:bookmarkStart w:id="0" w:name="_GoBack"/>
+      <w:r>
+        <w:rPr>
+          <w:noProof/>
+        </w:rPr>
+        <w:drawing>
+          <wp:inline distT="0" distB="0" distL="0" distR="0">
+            <wp:extent cx="3209925" cy="1552575"/>
+            <wp:effectExtent l="0" t="0" r="0" b="0"/>
+            <wp:docPr id="12" name="Picture 12"/>
+            <wp:cNvGraphicFramePr>
+              <a:graphicFrameLocks xmlns:a="http://schemas.openxmlformats.org/drawingml/2006/main" noChangeAspect="1"/>
+            </wp:cNvGraphicFramePr>
+            <a:graphic xmlns:a="http://schemas.openxmlformats.org/drawingml/2006/main">
+              <a:graphicData uri="http://schemas.openxmlformats.org/drawingml/2006/picture">
+                <pic:pic xmlns:pic="http://schemas.openxmlformats.org/drawingml/2006/picture">
+                  <pic:nvPicPr>
+                    <pic:cNvPr id="0" name="Picture 6"/>
+                    <pic:cNvPicPr>
+                      <a:picLocks noChangeAspect="1" noChangeArrowheads="1"/>
+                    </pic:cNvPicPr>
+                  </pic:nvPicPr>
+                  <pic:blipFill>
+                    <a:blip r:embed="rId14">
+                      <a:clrChange>
+                        <a:clrFrom>
+                          <a:srgbClr val="FFFFFF"/>
+                        </a:clrFrom>
+                        <a:clrTo>
+                          <a:srgbClr val="FFFFFF">
+                            <a:alpha val="0"/>
+                          </a:srgbClr>
+                        </a:clrTo>
+                      </a:clrChange>
+                      <a:lum bright="70000" contrast="-70000"/>
+                      <a:extLst>
+                        <a:ext uri="{28A0092B-C50C-407E-A947-70E740481C1C}">
+                          <a14:useLocalDpi xmlns:a14="http://schemas.microsoft.com/office/drawing/2010/main" val="0"/>
+                        </a:ext>
+                      </a:extLst>
+                    </a:blip>
+                    <a:srcRect/>
+                    <a:stretch>
+                      <a:fillRect/>
+                    </a:stretch>
+                  </pic:blipFill>
+                  <pic:spPr bwMode="auto">
+                    <a:xfrm>
+                      <a:off x="0" y="0"/>
+                      <a:ext cx="3209925" cy="1552575"/>
+                    </a:xfrm>
+                    <a:prstGeom prst="rect">
+                      <a:avLst/>
+                    </a:prstGeom>
+                    <a:noFill/>
+                    <a:ln>
+                      <a:noFill/>
+                    </a:ln>
+                  </pic:spPr>
+                </pic:pic>
+              </a:graphicData>
+            </a:graphic>
+          </wp:inline>
+        </w:drawing>
+      </w:r>
       <w:bookmarkEnd w:id="0"/>
+      <w:r>
+        <w:rPr>
+          <w:noProof/>
+        </w:rPr>
+        <w:drawing>
+          <wp:inline distT="0" distB="0" distL="0" distR="0">
+            <wp:extent cx="4495800" cy="1790700"/>
+            <wp:effectExtent l="0" t="0" r="0" b="0"/>
+            <wp:docPr id="13" name="Picture 13"/>
+            <wp:cNvGraphicFramePr>
+              <a:graphicFrameLocks xmlns:a="http://schemas.openxmlformats.org/drawingml/2006/main" noChangeAspect="1"/>
+            </wp:cNvGraphicFramePr>
+            <a:graphic xmlns:a="http://schemas.openxmlformats.org/drawingml/2006/main">
+              <a:graphicData uri="http://schemas.openxmlformats.org/drawingml/2006/picture">
+                <pic:pic xmlns:pic="http://schemas.openxmlformats.org/drawingml/2006/picture">
+                  <pic:nvPicPr>
+                    <pic:cNvPr id="0" name="Picture 7"/>
+                    <pic:cNvPicPr>
+                      <a:picLocks noChangeAspect="1" noChangeArrowheads="1"/>
+                    </pic:cNvPicPr>
+                  </pic:nvPicPr>
+                  <pic:blipFill>
+                    <a:blip r:embed="rId15">
+                      <a:extLst>
+                        <a:ext uri="{28A0092B-C50C-407E-A947-70E740481C1C}">
+                          <a14:useLocalDpi xmlns:a14="http://schemas.microsoft.com/office/drawing/2010/main" val="0"/>
+                        </a:ext>
+                      </a:extLst>
+                    </a:blip>
+                    <a:srcRect/>
+                    <a:stretch>
+                      <a:fillRect/>
+                    </a:stretch>
+                  </pic:blipFill>
+                  <pic:spPr bwMode="auto">
+                    <a:xfrm>
+                      <a:off x="0" y="0"/>
+                      <a:ext cx="4495800" cy="1790700"/>
+                    </a:xfrm>
+                    <a:prstGeom prst="rect">
+                      <a:avLst/>
+                    </a:prstGeom>
+                    <a:noFill/>
+                    <a:ln>
+                      <a:noFill/>
+                    </a:ln>
+                  </pic:spPr>
+                </pic:pic>
+              </a:graphicData>
+            </a:graphic>
+          </wp:inline>
+        </w:drawing>
+      </w:r>
     </w:p>
     <w:sectPr>
       <w:pgSz w:w="12240" w:h="15840"/>

</xml_diff>

<commit_message>
Tried to fix error for viewing one note
</commit_message>
<xml_diff>
--- a/Design/logo.docx
+++ b/Design/logo.docx
@@ -514,7 +514,6 @@
           </wp:inline>
         </w:drawing>
       </w:r>
-      <w:bookmarkStart w:id="0" w:name="_GoBack"/>
       <w:r>
         <w:rPr>
           <w:noProof/>
@@ -579,7 +578,6 @@
           </wp:inline>
         </w:drawing>
       </w:r>
-      <w:bookmarkEnd w:id="0"/>
       <w:r>
         <w:rPr>
           <w:noProof/>
@@ -633,6 +631,161 @@
           </wp:inline>
         </w:drawing>
       </w:r>
+    </w:p>
+    <w:p>
+      <w:r>
+        <w:rPr>
+          <w:noProof/>
+        </w:rPr>
+        <w:drawing>
+          <wp:inline distT="0" distB="0" distL="0" distR="0" wp14:anchorId="64736E56" wp14:editId="3B5CCDD5">
+            <wp:extent cx="5153025" cy="2324100"/>
+            <wp:effectExtent l="0" t="0" r="9525" b="0"/>
+            <wp:docPr id="7" name="Picture 7"/>
+            <wp:cNvGraphicFramePr>
+              <a:graphicFrameLocks xmlns:a="http://schemas.openxmlformats.org/drawingml/2006/main" noChangeAspect="1"/>
+            </wp:cNvGraphicFramePr>
+            <a:graphic xmlns:a="http://schemas.openxmlformats.org/drawingml/2006/main">
+              <a:graphicData uri="http://schemas.openxmlformats.org/drawingml/2006/picture">
+                <pic:pic xmlns:pic="http://schemas.openxmlformats.org/drawingml/2006/picture">
+                  <pic:nvPicPr>
+                    <pic:cNvPr id="0" name="Picture 1"/>
+                    <pic:cNvPicPr>
+                      <a:picLocks noChangeAspect="1" noChangeArrowheads="1"/>
+                    </pic:cNvPicPr>
+                  </pic:nvPicPr>
+                  <pic:blipFill>
+                    <a:blip r:embed="rId16">
+                      <a:extLst>
+                        <a:ext uri="{28A0092B-C50C-407E-A947-70E740481C1C}">
+                          <a14:useLocalDpi xmlns:a14="http://schemas.microsoft.com/office/drawing/2010/main" val="0"/>
+                        </a:ext>
+                      </a:extLst>
+                    </a:blip>
+                    <a:srcRect/>
+                    <a:stretch>
+                      <a:fillRect/>
+                    </a:stretch>
+                  </pic:blipFill>
+                  <pic:spPr bwMode="auto">
+                    <a:xfrm>
+                      <a:off x="0" y="0"/>
+                      <a:ext cx="5153025" cy="2324100"/>
+                    </a:xfrm>
+                    <a:prstGeom prst="rect">
+                      <a:avLst/>
+                    </a:prstGeom>
+                    <a:noFill/>
+                    <a:ln>
+                      <a:noFill/>
+                    </a:ln>
+                  </pic:spPr>
+                </pic:pic>
+              </a:graphicData>
+            </a:graphic>
+          </wp:inline>
+        </w:drawing>
+      </w:r>
+    </w:p>
+    <w:p>
+      <w:r>
+        <w:rPr>
+          <w:noProof/>
+        </w:rPr>
+        <w:lastRenderedPageBreak/>
+        <w:drawing>
+          <wp:inline distT="0" distB="0" distL="0" distR="0" wp14:anchorId="7B52AD94" wp14:editId="2132FF4B">
+            <wp:extent cx="5943600" cy="2005965"/>
+            <wp:effectExtent l="0" t="0" r="0" b="0"/>
+            <wp:docPr id="10" name="Picture 10"/>
+            <wp:cNvGraphicFramePr>
+              <a:graphicFrameLocks xmlns:a="http://schemas.openxmlformats.org/drawingml/2006/main" noChangeAspect="1"/>
+            </wp:cNvGraphicFramePr>
+            <a:graphic xmlns:a="http://schemas.openxmlformats.org/drawingml/2006/main">
+              <a:graphicData uri="http://schemas.openxmlformats.org/drawingml/2006/picture">
+                <pic:pic xmlns:pic="http://schemas.openxmlformats.org/drawingml/2006/picture">
+                  <pic:nvPicPr>
+                    <pic:cNvPr id="0" name=""/>
+                    <pic:cNvPicPr/>
+                  </pic:nvPicPr>
+                  <pic:blipFill>
+                    <a:blip r:embed="rId17"/>
+                    <a:stretch>
+                      <a:fillRect/>
+                    </a:stretch>
+                  </pic:blipFill>
+                  <pic:spPr>
+                    <a:xfrm>
+                      <a:off x="0" y="0"/>
+                      <a:ext cx="5943600" cy="2005965"/>
+                    </a:xfrm>
+                    <a:prstGeom prst="rect">
+                      <a:avLst/>
+                    </a:prstGeom>
+                  </pic:spPr>
+                </pic:pic>
+              </a:graphicData>
+            </a:graphic>
+          </wp:inline>
+        </w:drawing>
+      </w:r>
+    </w:p>
+    <w:p>
+      <w:bookmarkStart w:id="0" w:name="_GoBack"/>
+      <w:r>
+        <w:rPr>
+          <w:noProof/>
+        </w:rPr>
+        <w:drawing>
+          <wp:inline distT="0" distB="0" distL="0" distR="0">
+            <wp:extent cx="5943600" cy="2343150"/>
+            <wp:effectExtent l="0" t="0" r="0" b="0"/>
+            <wp:docPr id="14" name="Picture 14"/>
+            <wp:cNvGraphicFramePr>
+              <a:graphicFrameLocks xmlns:a="http://schemas.openxmlformats.org/drawingml/2006/main" noChangeAspect="1"/>
+            </wp:cNvGraphicFramePr>
+            <a:graphic xmlns:a="http://schemas.openxmlformats.org/drawingml/2006/main">
+              <a:graphicData uri="http://schemas.openxmlformats.org/drawingml/2006/picture">
+                <pic:pic xmlns:pic="http://schemas.openxmlformats.org/drawingml/2006/picture">
+                  <pic:nvPicPr>
+                    <pic:cNvPr id="0" name="Picture 2"/>
+                    <pic:cNvPicPr>
+                      <a:picLocks noChangeAspect="1" noChangeArrowheads="1"/>
+                    </pic:cNvPicPr>
+                  </pic:nvPicPr>
+                  <pic:blipFill>
+                    <a:blip r:embed="rId18">
+                      <a:extLst>
+                        <a:ext uri="{28A0092B-C50C-407E-A947-70E740481C1C}">
+                          <a14:useLocalDpi xmlns:a14="http://schemas.microsoft.com/office/drawing/2010/main" val="0"/>
+                        </a:ext>
+                      </a:extLst>
+                    </a:blip>
+                    <a:srcRect/>
+                    <a:stretch>
+                      <a:fillRect/>
+                    </a:stretch>
+                  </pic:blipFill>
+                  <pic:spPr bwMode="auto">
+                    <a:xfrm>
+                      <a:off x="0" y="0"/>
+                      <a:ext cx="5943600" cy="2343150"/>
+                    </a:xfrm>
+                    <a:prstGeom prst="rect">
+                      <a:avLst/>
+                    </a:prstGeom>
+                    <a:noFill/>
+                    <a:ln>
+                      <a:noFill/>
+                    </a:ln>
+                  </pic:spPr>
+                </pic:pic>
+              </a:graphicData>
+            </a:graphic>
+          </wp:inline>
+        </w:drawing>
+      </w:r>
+      <w:bookmarkEnd w:id="0"/>
     </w:p>
     <w:sectPr>
       <w:pgSz w:w="12240" w:h="15840"/>

</xml_diff>